<commit_message>
Support underline in docx writer.
Updated golden test and confirmed validity of file.

Closes #4633.
</commit_message>
<xml_diff>
--- a/test/docx/golden/inline_formatting.docx
+++ b/test/docx/golden/inline_formatting.docx
@@ -87,14 +87,21 @@
         <w:t xml:space="preserve"> </w:t>
       </w:r>
       <w:r>
+        <w:rPr>
+          <w:u w:val="single"/>
+        </w:rPr>
         <w:t xml:space="preserve">single underlines for</w:t>
       </w:r>
       <w:r>
+        <w:rPr>
+          <w:u w:val="single"/>
+        </w:rPr>
         <w:t xml:space="preserve"> </w:t>
       </w:r>
       <w:r>
         <w:rPr>
           <w:i/>
+          <w:u w:val="single"/>
         </w:rPr>
         <w:t xml:space="preserve">emphasis</w:t>
       </w:r>

</xml_diff>

<commit_message>
added underline support (to close 5044)
</commit_message>
<xml_diff>
--- a/test/docx/golden/inline_formatting.docx
+++ b/test/docx/golden/inline_formatting.docx
@@ -88,25 +88,15 @@
       </w:r>
       <w:r>
         <w:rPr>
-          <w:u w:val="single"/>
+          <w:u/>
         </w:rPr>
-        <w:t xml:space="preserve">single underlines for</w:t>
-      </w:r>
-      <w:r>
-        <w:rPr>
-          <w:u w:val="single"/>
-        </w:rPr>
+        <w:t xml:space="preserve">underlining</w:t>
+      </w:r>
+      <w:r>
         <w:t xml:space="preserve"> </w:t>
       </w:r>
       <w:r>
-        <w:rPr>
-          <w:i/>
-          <w:u w:val="single"/>
-        </w:rPr>
-        <w:t xml:space="preserve">emphasis</w:t>
-      </w:r>
-      <w:r>
-        <w:t xml:space="preserve">.</w:t>
+        <w:t xml:space="preserve">for emphasis.</w:t>
       </w:r>
     </w:p>
     <w:p>

</xml_diff>

<commit_message>
Docx writer: Support bold and italic in "complex script."
Previously bold and italics didn't work properly in LTR
text.  This commit causes the w:bCs and w:iCs attributes
to be used, in addition to w:b and w:i, for bold and
italics respectively.

Closes #6911.
</commit_message>
<xml_diff>
--- a/test/docx/golden/inline_formatting.docx
+++ b/test/docx/golden/inline_formatting.docx
@@ -14,6 +14,7 @@
       </w:r>
       <w:r>
         <w:rPr>
+          <w:iCs/>
           <w:i/>
         </w:rPr>
         <w:t xml:space="preserve">italics</w:t>
@@ -23,19 +24,23 @@
       </w:r>
       <w:r>
         <w:rPr>
+          <w:bCs/>
           <w:b/>
         </w:rPr>
         <w:t xml:space="preserve">bold</w:t>
       </w:r>
       <w:r>
         <w:rPr>
+          <w:bCs/>
           <w:b/>
         </w:rPr>
         <w:t xml:space="preserve"> </w:t>
       </w:r>
       <w:r>
         <w:rPr>
+          <w:iCs/>
           <w:i/>
+          <w:bCs/>
           <w:b/>
         </w:rPr>
         <w:t xml:space="preserve">bold italics</w:t>
@@ -100,6 +105,7 @@
       </w:r>
       <w:r>
         <w:rPr>
+          <w:iCs/>
           <w:i/>
           <w:u w:val="single"/>
         </w:rPr>

</xml_diff>

<commit_message>
fix(docx): sort inline elements in schema order
Fixes #9273

```
[
    {
        "Description": "The element has unexpected child element 'http://schemas.openxmlformats.org/wordprocessingml/2006/main:b'.",
        "Path": {
            "NamespacesDefinitions": [
                "xmlns:w=\"http://schemas.openxmlformats.org/wordprocessingml/2006/main\""
            ],
            "Namespaces": {

            },
            "XPath": "/w:document[1]/w:body[1]/w:p[1]/w:r[7]/w:rPr[1]",
            "PartUri": "/word/document.xml"
        },
        "Id": "Sch_UnexpectedElementContentExpectingComplex",
        "ErrorType": "Schema"
    }
]
```

Signed-off-by: Edwin Török <edwin@etorok.net>
</commit_message>
<xml_diff>
--- a/test/docx/golden/inline_formatting.docx
+++ b/test/docx/golden/inline_formatting.docx
@@ -38,10 +38,10 @@
       </w:r>
       <w:r>
         <w:rPr>
+          <w:b/>
+          <w:bCs/>
           <w:i/>
           <w:iCs/>
-          <w:b/>
-          <w:bCs/>
         </w:rPr>
         <w:t xml:space="preserve">bold italics</w:t>
       </w:r>

</xml_diff>